<commit_message>
Update HW_Lab_Team Exemplary_ Final Documentation.docx
</commit_message>
<xml_diff>
--- a/Hardware Engineering Lab/Documentation/HW_Lab_Team Exemplary_ Final Documentation.docx
+++ b/Hardware Engineering Lab/Documentation/HW_Lab_Team Exemplary_ Final Documentation.docx
@@ -5818,15 +5818,13 @@
         </w:rPr>
         <w:t xml:space="preserve">Gerber files can then be generated and sent to the manufacturers for producing the physical </w:t>
       </w:r>
-      <w:proofErr w:type="gramStart"/>
-      <w:r>
-        <w:rPr>
-          <w:iCs/>
-          <w:lang w:val="en-GB"/>
-        </w:rPr>
-        <w:t>PCB.(</w:t>
-      </w:r>
-      <w:proofErr w:type="gramEnd"/>
+      <w:r>
+        <w:rPr>
+          <w:iCs/>
+          <w:lang w:val="en-GB"/>
+        </w:rPr>
+        <w:t>PCB. (</w:t>
+      </w:r>
       <w:r>
         <w:rPr>
           <w:iCs/>
@@ -6390,10 +6388,7 @@
     </w:p>
     <w:p>
       <w:pPr>
-        <w:rPr>
-          <w:iCs/>
-          <w:lang w:val="de-DE"/>
-        </w:rPr>
+        <w:keepNext/>
       </w:pPr>
       <w:r>
         <w:rPr>
@@ -6451,6 +6446,27 @@
     </w:p>
     <w:p>
       <w:pPr>
+        <w:pStyle w:val="Beschriftung"/>
+        <w:jc w:val="center"/>
+        <w:rPr>
+          <w:iCs/>
+          <w:lang w:val="de-DE"/>
+        </w:rPr>
+      </w:pPr>
+      <w:r>
+        <w:t xml:space="preserve">Figure </w:t>
+      </w:r>
+      <w:fldSimple w:instr=" SEQ Figure \* ARABIC ">
+        <w:r>
+          <w:rPr>
+            <w:noProof/>
+          </w:rPr>
+          <w:t>15</w:t>
+        </w:r>
+      </w:fldSimple>
+    </w:p>
+    <w:p>
+      <w:pPr>
         <w:pStyle w:val="Listenabsatz"/>
         <w:numPr>
           <w:ilvl w:val="0"/>
@@ -6458,47 +6474,58 @@
         </w:numPr>
         <w:rPr>
           <w:iCs/>
-          <w:lang w:val="de-DE"/>
-        </w:rPr>
-      </w:pPr>
-      <w:proofErr w:type="spellStart"/>
-      <w:r>
-        <w:rPr>
-          <w:iCs/>
-          <w:lang w:val="de-DE"/>
-        </w:rPr>
-        <w:t>Limitations</w:t>
-      </w:r>
-      <w:proofErr w:type="spellEnd"/>
-      <w:r>
-        <w:rPr>
-          <w:iCs/>
-          <w:lang w:val="de-DE"/>
-        </w:rPr>
-        <w:t xml:space="preserve"> and </w:t>
-      </w:r>
-      <w:proofErr w:type="spellStart"/>
-      <w:r>
-        <w:rPr>
-          <w:iCs/>
-          <w:lang w:val="de-DE"/>
-        </w:rPr>
-        <w:t>restrictions</w:t>
-      </w:r>
-      <w:proofErr w:type="spellEnd"/>
-      <w:r>
-        <w:rPr>
-          <w:iCs/>
-          <w:lang w:val="de-DE"/>
-        </w:rPr>
-        <w:t>:</w:t>
-      </w:r>
-    </w:p>
-    <w:p>
-      <w:pPr>
-        <w:rPr>
-          <w:iCs/>
-          <w:lang w:val="de-DE"/>
+          <w:lang w:val="en-CA"/>
+        </w:rPr>
+      </w:pPr>
+      <w:r>
+        <w:rPr>
+          <w:b/>
+          <w:bCs/>
+          <w:iCs/>
+          <w:lang w:val="en-CA"/>
+        </w:rPr>
+        <w:t>Limitations and restrictions</w:t>
+      </w:r>
+      <w:r>
+        <w:rPr>
+          <w:b/>
+          <w:bCs/>
+          <w:iCs/>
+          <w:lang w:val="en-CA"/>
+        </w:rPr>
+        <w:t xml:space="preserve"> of the implemented </w:t>
+      </w:r>
+      <w:proofErr w:type="gramStart"/>
+      <w:r>
+        <w:rPr>
+          <w:b/>
+          <w:bCs/>
+          <w:iCs/>
+          <w:lang w:val="en-CA"/>
+        </w:rPr>
+        <w:t>Calculator</w:t>
+      </w:r>
+      <w:r>
+        <w:rPr>
+          <w:iCs/>
+          <w:lang w:val="en-CA"/>
+        </w:rPr>
+        <w:t xml:space="preserve"> :</w:t>
+      </w:r>
+      <w:proofErr w:type="gramEnd"/>
+      <w:r>
+        <w:rPr>
+          <w:iCs/>
+          <w:lang w:val="en-CA"/>
+        </w:rPr>
+        <w:t xml:space="preserve"> </w:t>
+      </w:r>
+    </w:p>
+    <w:p>
+      <w:pPr>
+        <w:rPr>
+          <w:iCs/>
+          <w:lang w:val="en-CA"/>
         </w:rPr>
       </w:pPr>
     </w:p>

</xml_diff>